<commit_message>
change readme file and change page about us
</commit_message>
<xml_diff>
--- a/readme/Errors.docx
+++ b/readme/Errors.docx
@@ -391,6 +391,9 @@
     </w:p>
     <w:p>
       <w:r>
+        <w:rPr>
+          <w:noProof/>
+        </w:rPr>
         <w:lastRenderedPageBreak/>
         <w:drawing>
           <wp:inline distT="0" distB="0" distL="0" distR="0" wp14:anchorId="7BB94A70" wp14:editId="171BB72F">
@@ -417,6 +420,50 @@
                     <a:xfrm>
                       <a:off x="0" y="0"/>
                       <a:ext cx="5943600" cy="2708910"/>
+                    </a:xfrm>
+                    <a:prstGeom prst="rect">
+                      <a:avLst/>
+                    </a:prstGeom>
+                  </pic:spPr>
+                </pic:pic>
+              </a:graphicData>
+            </a:graphic>
+          </wp:inline>
+        </w:drawing>
+      </w:r>
+    </w:p>
+    <w:p/>
+    <w:p/>
+    <w:p/>
+    <w:p/>
+    <w:p/>
+    <w:p>
+      <w:r>
+        <w:drawing>
+          <wp:inline distT="0" distB="0" distL="0" distR="0" wp14:anchorId="7F2CB23D" wp14:editId="3A1E5BD8">
+            <wp:extent cx="5943600" cy="2112645"/>
+            <wp:effectExtent l="0" t="0" r="0" b="1905"/>
+            <wp:docPr id="1905291405" name="Picture 1"/>
+            <wp:cNvGraphicFramePr>
+              <a:graphicFrameLocks xmlns:a="http://schemas.openxmlformats.org/drawingml/2006/main" noChangeAspect="1"/>
+            </wp:cNvGraphicFramePr>
+            <a:graphic xmlns:a="http://schemas.openxmlformats.org/drawingml/2006/main">
+              <a:graphicData uri="http://schemas.openxmlformats.org/drawingml/2006/picture">
+                <pic:pic xmlns:pic="http://schemas.openxmlformats.org/drawingml/2006/picture">
+                  <pic:nvPicPr>
+                    <pic:cNvPr id="1905291405" name=""/>
+                    <pic:cNvPicPr/>
+                  </pic:nvPicPr>
+                  <pic:blipFill>
+                    <a:blip r:embed="rId14"/>
+                    <a:stretch>
+                      <a:fillRect/>
+                    </a:stretch>
+                  </pic:blipFill>
+                  <pic:spPr>
+                    <a:xfrm>
+                      <a:off x="0" y="0"/>
+                      <a:ext cx="5943600" cy="2112645"/>
                     </a:xfrm>
                     <a:prstGeom prst="rect">
                       <a:avLst/>

</xml_diff>

<commit_message>
adjusted image sizes for better page load performance
</commit_message>
<xml_diff>
--- a/readme/Errors.docx
+++ b/readme/Errors.docx
@@ -464,6 +464,47 @@
                     <a:xfrm>
                       <a:off x="0" y="0"/>
                       <a:ext cx="5943600" cy="2112645"/>
+                    </a:xfrm>
+                    <a:prstGeom prst="rect">
+                      <a:avLst/>
+                    </a:prstGeom>
+                  </pic:spPr>
+                </pic:pic>
+              </a:graphicData>
+            </a:graphic>
+          </wp:inline>
+        </w:drawing>
+      </w:r>
+    </w:p>
+    <w:p/>
+    <w:p>
+      <w:r>
+        <w:lastRenderedPageBreak/>
+        <w:drawing>
+          <wp:inline distT="0" distB="0" distL="0" distR="0" wp14:anchorId="7333ABCC" wp14:editId="685A824A">
+            <wp:extent cx="5943600" cy="1519555"/>
+            <wp:effectExtent l="0" t="0" r="0" b="4445"/>
+            <wp:docPr id="1449270854" name="Picture 1"/>
+            <wp:cNvGraphicFramePr>
+              <a:graphicFrameLocks xmlns:a="http://schemas.openxmlformats.org/drawingml/2006/main" noChangeAspect="1"/>
+            </wp:cNvGraphicFramePr>
+            <a:graphic xmlns:a="http://schemas.openxmlformats.org/drawingml/2006/main">
+              <a:graphicData uri="http://schemas.openxmlformats.org/drawingml/2006/picture">
+                <pic:pic xmlns:pic="http://schemas.openxmlformats.org/drawingml/2006/picture">
+                  <pic:nvPicPr>
+                    <pic:cNvPr id="1449270854" name=""/>
+                    <pic:cNvPicPr/>
+                  </pic:nvPicPr>
+                  <pic:blipFill>
+                    <a:blip r:embed="rId15"/>
+                    <a:stretch>
+                      <a:fillRect/>
+                    </a:stretch>
+                  </pic:blipFill>
+                  <pic:spPr>
+                    <a:xfrm>
+                      <a:off x="0" y="0"/>
+                      <a:ext cx="5943600" cy="1519555"/>
                     </a:xfrm>
                     <a:prstGeom prst="rect">
                       <a:avLst/>

</xml_diff>

<commit_message>
fix error javascript carusel
</commit_message>
<xml_diff>
--- a/readme/Errors.docx
+++ b/readme/Errors.docx
@@ -439,6 +439,9 @@
     <w:p/>
     <w:p>
       <w:r>
+        <w:rPr>
+          <w:noProof/>
+        </w:rPr>
         <w:drawing>
           <wp:inline distT="0" distB="0" distL="0" distR="0" wp14:anchorId="7F2CB23D" wp14:editId="3A1E5BD8">
             <wp:extent cx="5943600" cy="2112645"/>
@@ -479,6 +482,9 @@
     <w:p/>
     <w:p>
       <w:r>
+        <w:rPr>
+          <w:noProof/>
+        </w:rPr>
         <w:lastRenderedPageBreak/>
         <w:drawing>
           <wp:inline distT="0" distB="0" distL="0" distR="0" wp14:anchorId="7333ABCC" wp14:editId="685A824A">
@@ -505,6 +511,45 @@
                     <a:xfrm>
                       <a:off x="0" y="0"/>
                       <a:ext cx="5943600" cy="1519555"/>
+                    </a:xfrm>
+                    <a:prstGeom prst="rect">
+                      <a:avLst/>
+                    </a:prstGeom>
+                  </pic:spPr>
+                </pic:pic>
+              </a:graphicData>
+            </a:graphic>
+          </wp:inline>
+        </w:drawing>
+      </w:r>
+    </w:p>
+    <w:p>
+      <w:r>
+        <w:drawing>
+          <wp:inline distT="0" distB="0" distL="0" distR="0" wp14:anchorId="05F102CD" wp14:editId="0A0538C2">
+            <wp:extent cx="5287113" cy="2743583"/>
+            <wp:effectExtent l="0" t="0" r="8890" b="0"/>
+            <wp:docPr id="79099877" name="Picture 1"/>
+            <wp:cNvGraphicFramePr>
+              <a:graphicFrameLocks xmlns:a="http://schemas.openxmlformats.org/drawingml/2006/main" noChangeAspect="1"/>
+            </wp:cNvGraphicFramePr>
+            <a:graphic xmlns:a="http://schemas.openxmlformats.org/drawingml/2006/main">
+              <a:graphicData uri="http://schemas.openxmlformats.org/drawingml/2006/picture">
+                <pic:pic xmlns:pic="http://schemas.openxmlformats.org/drawingml/2006/picture">
+                  <pic:nvPicPr>
+                    <pic:cNvPr id="79099877" name=""/>
+                    <pic:cNvPicPr/>
+                  </pic:nvPicPr>
+                  <pic:blipFill>
+                    <a:blip r:embed="rId16"/>
+                    <a:stretch>
+                      <a:fillRect/>
+                    </a:stretch>
+                  </pic:blipFill>
+                  <pic:spPr>
+                    <a:xfrm>
+                      <a:off x="0" y="0"/>
+                      <a:ext cx="5287113" cy="2743583"/>
                     </a:xfrm>
                     <a:prstGeom prst="rect">
                       <a:avLst/>

</xml_diff>